<commit_message>
Se agregaron más documentos de formatos, Se organizó documento de lanzamiento asi como formato de requisitos (ambos documentos entregables) y se creó en el nuevo documento los diagramas de casos de uso que ya estaban
</commit_message>
<xml_diff>
--- a/Proyecto_Software_II_BlastCode_2021_01/Primera iteración/Especificación casos de uso/SFCU01_RepartirPropina.docx
+++ b/Proyecto_Software_II_BlastCode_2021_01/Primera iteración/Especificación casos de uso/SFCU01_RepartirPropina.docx
@@ -1,6 +1,6 @@
 
 <file path=word/document.xml><?xml version="1.0" encoding="utf-8"?>
-<w:document xmlns:wpc="http://schemas.microsoft.com/office/word/2010/wordprocessingCanvas" xmlns:cx="http://schemas.microsoft.com/office/drawing/2014/chartex" xmlns:cx1="http://schemas.microsoft.com/office/drawing/2015/9/8/chartex" xmlns:cx2="http://schemas.microsoft.com/office/drawing/2015/10/21/chartex" xmlns:cx3="http://schemas.microsoft.com/office/drawing/2016/5/9/chartex" xmlns:cx4="http://schemas.microsoft.com/office/drawing/2016/5/10/chartex" xmlns:cx5="http://schemas.microsoft.com/office/drawing/2016/5/11/chartex" xmlns:cx6="http://schemas.microsoft.com/office/drawing/2016/5/12/chartex" xmlns:cx7="http://schemas.microsoft.com/office/drawing/2016/5/13/chartex" xmlns:cx8="http://schemas.microsoft.com/office/drawing/2016/5/14/chartex" xmlns:mc="http://schemas.openxmlformats.org/markup-compatibility/2006" xmlns:aink="http://schemas.microsoft.com/office/drawing/2016/ink" xmlns:am3d="http://schemas.microsoft.com/office/drawing/2017/model3d" xmlns:o="urn:schemas-microsoft-com:office:office" xmlns:r="http://schemas.openxmlformats.org/officeDocument/2006/relationships" xmlns:m="http://schemas.openxmlformats.org/officeDocument/2006/math" xmlns:v="urn:schemas-microsoft-com:vml" xmlns:wp14="http://schemas.microsoft.com/office/word/2010/wordprocessingDrawing" xmlns:wp="http://schemas.openxmlformats.org/drawingml/2006/wordprocessingDrawing" xmlns:w10="urn:schemas-microsoft-com:office:word" xmlns:w="http://schemas.openxmlformats.org/wordprocessingml/2006/main" xmlns:w14="http://schemas.microsoft.com/office/word/2010/wordml" xmlns:w15="http://schemas.microsoft.com/office/word/2012/wordml" xmlns:w16cex="http://schemas.microsoft.com/office/word/2018/wordml/cex" xmlns:w16cid="http://schemas.microsoft.com/office/word/2016/wordml/cid" xmlns:w16="http://schemas.microsoft.com/office/word/2018/wordml" xmlns:w16sdtdh="http://schemas.microsoft.com/office/word/2020/wordml/sdtdatahash" xmlns:w16se="http://schemas.microsoft.com/office/word/2015/wordml/symex" xmlns:wpg="http://schemas.microsoft.com/office/word/2010/wordprocessingGroup" xmlns:wpi="http://schemas.microsoft.com/office/word/2010/wordprocessingInk" xmlns:wne="http://schemas.microsoft.com/office/word/2006/wordml" xmlns:wps="http://schemas.microsoft.com/office/word/2010/wordprocessingShape" mc:Ignorable="w14 w15 w16se w16cid w16 w16cex w16sdtdh wp14">
+<w:document xmlns:wpc="http://schemas.microsoft.com/office/word/2010/wordprocessingCanvas" xmlns:mc="http://schemas.openxmlformats.org/markup-compatibility/2006" xmlns:o="urn:schemas-microsoft-com:office:office" xmlns:r="http://schemas.openxmlformats.org/officeDocument/2006/relationships" xmlns:m="http://schemas.openxmlformats.org/officeDocument/2006/math" xmlns:v="urn:schemas-microsoft-com:vml" xmlns:wp14="http://schemas.microsoft.com/office/word/2010/wordprocessingDrawing" xmlns:wp="http://schemas.openxmlformats.org/drawingml/2006/wordprocessingDrawing" xmlns:w10="urn:schemas-microsoft-com:office:word" xmlns:w="http://schemas.openxmlformats.org/wordprocessingml/2006/main" xmlns:w14="http://schemas.microsoft.com/office/word/2010/wordml" xmlns:w15="http://schemas.microsoft.com/office/word/2012/wordml" xmlns:wpg="http://schemas.microsoft.com/office/word/2010/wordprocessingGroup" xmlns:wpi="http://schemas.microsoft.com/office/word/2010/wordprocessingInk" xmlns:wne="http://schemas.microsoft.com/office/word/2006/wordml" xmlns:wps="http://schemas.microsoft.com/office/word/2010/wordprocessingShape" mc:Ignorable="w14 w15 wp14">
   <w:body>
     <w:tbl>
       <w:tblPr>
@@ -12,8 +12,8 @@
         <w:tblLook w:val="04A0" w:firstRow="1" w:lastRow="0" w:firstColumn="1" w:lastColumn="0" w:noHBand="0" w:noVBand="1"/>
       </w:tblPr>
       <w:tblGrid>
-        <w:gridCol w:w="2101"/>
-        <w:gridCol w:w="7419"/>
+        <w:gridCol w:w="2100"/>
+        <w:gridCol w:w="7420"/>
       </w:tblGrid>
       <w:tr>
         <w:trPr>
@@ -45,6 +45,7 @@
                 <w:lang w:eastAsia="es-CO"/>
               </w:rPr>
             </w:pPr>
+            <w:bookmarkStart w:id="0" w:name="_GoBack"/>
             <w:r>
               <w:rPr>
                 <w:rFonts w:ascii="Arial" w:eastAsia="Times New Roman" w:hAnsi="Arial" w:cs="Arial"/>
@@ -91,7 +92,7 @@
                 <w:szCs w:val="24"/>
                 <w:lang w:eastAsia="es-CO"/>
               </w:rPr>
-              <w:t>CU-RT-01</w:t>
+              <w:t>SFCU01</w:t>
             </w:r>
           </w:p>
         </w:tc>
@@ -253,29 +254,7 @@
                 <w:szCs w:val="24"/>
                 <w:lang w:eastAsia="es-CO"/>
               </w:rPr>
-              <w:t xml:space="preserve">Permite acumular las diferentes propinas (en un periodo de tiempo: Turno) y que estas sean repartidas de forma equitativa entre los meseros </w:t>
-            </w:r>
-            <w:proofErr w:type="gramStart"/>
-            <w:r>
-              <w:rPr>
-                <w:rFonts w:ascii="Arial" w:eastAsia="Times New Roman" w:hAnsi="Arial" w:cs="Arial"/>
-                <w:color w:val="000000"/>
-                <w:sz w:val="24"/>
-                <w:szCs w:val="24"/>
-                <w:lang w:eastAsia="es-CO"/>
-              </w:rPr>
-              <w:t>de acuerdo a</w:t>
-            </w:r>
-            <w:proofErr w:type="gramEnd"/>
-            <w:r>
-              <w:rPr>
-                <w:rFonts w:ascii="Arial" w:eastAsia="Times New Roman" w:hAnsi="Arial" w:cs="Arial"/>
-                <w:color w:val="000000"/>
-                <w:sz w:val="24"/>
-                <w:szCs w:val="24"/>
-                <w:lang w:eastAsia="es-CO"/>
-              </w:rPr>
-              <w:t xml:space="preserve"> los turnos realizados</w:t>
+              <w:t>Permite acumular las diferentes propinas (en un periodo de tiempo: Turno) y que estas sean repartidas de forma equitativa entre los meseros de acuerdo a los turnos realizados</w:t>
             </w:r>
           </w:p>
         </w:tc>
@@ -439,18 +418,16 @@
               </w:rPr>
               <w:t xml:space="preserve">-El actor ya </w:t>
             </w:r>
-            <w:proofErr w:type="spellStart"/>
-            <w:r>
-              <w:rPr>
-                <w:rFonts w:ascii="Arial" w:eastAsia="Times New Roman" w:hAnsi="Arial" w:cs="Arial"/>
-                <w:color w:val="000000"/>
-                <w:sz w:val="24"/>
-                <w:szCs w:val="24"/>
-                <w:lang w:eastAsia="es-CO"/>
-              </w:rPr>
-              <w:t>esta</w:t>
-            </w:r>
-            <w:proofErr w:type="spellEnd"/>
+            <w:r>
+              <w:rPr>
+                <w:rFonts w:ascii="Arial" w:eastAsia="Times New Roman" w:hAnsi="Arial" w:cs="Arial"/>
+                <w:color w:val="000000"/>
+                <w:sz w:val="24"/>
+                <w:szCs w:val="24"/>
+                <w:lang w:eastAsia="es-CO"/>
+              </w:rPr>
+              <w:t>está</w:t>
+            </w:r>
             <w:r>
               <w:rPr>
                 <w:rFonts w:ascii="Arial" w:eastAsia="Times New Roman" w:hAnsi="Arial" w:cs="Arial"/>
@@ -494,20 +471,30 @@
                 <w:lang w:eastAsia="es-CO"/>
               </w:rPr>
             </w:pPr>
-            <w:proofErr w:type="spellStart"/>
-            <w:r>
-              <w:rPr>
-                <w:rFonts w:ascii="Arial" w:eastAsia="Times New Roman" w:hAnsi="Arial" w:cs="Arial"/>
-                <w:b/>
-                <w:bCs/>
-                <w:color w:val="000000"/>
-                <w:sz w:val="24"/>
-                <w:szCs w:val="24"/>
-                <w:lang w:eastAsia="es-CO"/>
-              </w:rPr>
-              <w:t>PostCondiciones</w:t>
-            </w:r>
-            <w:proofErr w:type="spellEnd"/>
+            <w:r>
+              <w:rPr>
+                <w:rFonts w:ascii="Arial" w:eastAsia="Times New Roman" w:hAnsi="Arial" w:cs="Arial"/>
+                <w:b/>
+                <w:bCs/>
+                <w:color w:val="000000"/>
+                <w:sz w:val="24"/>
+                <w:szCs w:val="24"/>
+                <w:lang w:eastAsia="es-CO"/>
+              </w:rPr>
+              <w:t>Postc</w:t>
+            </w:r>
+            <w:r>
+              <w:rPr>
+                <w:rFonts w:ascii="Arial" w:eastAsia="Times New Roman" w:hAnsi="Arial" w:cs="Arial"/>
+                <w:b/>
+                <w:bCs/>
+                <w:color w:val="000000"/>
+                <w:sz w:val="24"/>
+                <w:szCs w:val="24"/>
+                <w:lang w:eastAsia="es-CO"/>
+              </w:rPr>
+              <w:t>ondiciones</w:t>
+            </w:r>
           </w:p>
         </w:tc>
         <w:tc>
@@ -684,29 +671,17 @@
                 <w:szCs w:val="24"/>
                 <w:lang w:eastAsia="es-CO"/>
               </w:rPr>
-              <w:t xml:space="preserve">El actor selecciona la </w:t>
-            </w:r>
-            <w:proofErr w:type="spellStart"/>
-            <w:r>
-              <w:rPr>
-                <w:rFonts w:ascii="Arial" w:eastAsia="Times New Roman" w:hAnsi="Arial" w:cs="Arial"/>
-                <w:color w:val="000000"/>
-                <w:sz w:val="24"/>
-                <w:szCs w:val="24"/>
-                <w:lang w:eastAsia="es-CO"/>
-              </w:rPr>
-              <w:t>opcion</w:t>
-            </w:r>
-            <w:proofErr w:type="spellEnd"/>
-            <w:r>
-              <w:rPr>
-                <w:rFonts w:ascii="Arial" w:eastAsia="Times New Roman" w:hAnsi="Arial" w:cs="Arial"/>
-                <w:color w:val="000000"/>
-                <w:sz w:val="24"/>
-                <w:szCs w:val="24"/>
-                <w:lang w:eastAsia="es-CO"/>
-              </w:rPr>
-              <w:t xml:space="preserve"> "Repartir propinas".                                                                                                                                                    </w:t>
+              <w:t>El actor selecciona la opció</w:t>
+            </w:r>
+            <w:r>
+              <w:rPr>
+                <w:rFonts w:ascii="Arial" w:eastAsia="Times New Roman" w:hAnsi="Arial" w:cs="Arial"/>
+                <w:color w:val="000000"/>
+                <w:sz w:val="24"/>
+                <w:szCs w:val="24"/>
+                <w:lang w:eastAsia="es-CO"/>
+              </w:rPr>
+              <w:t xml:space="preserve">n "Repartir propinas".                                                                                                                                                    </w:t>
             </w:r>
             <w:r>
               <w:rPr>
@@ -728,7 +703,7 @@
                 <w:szCs w:val="24"/>
                 <w:lang w:eastAsia="es-CO"/>
               </w:rPr>
-              <w:t xml:space="preserve">El sistema valida que </w:t>
+              <w:t xml:space="preserve">El sistema </w:t>
             </w:r>
             <w:proofErr w:type="gramStart"/>
             <w:r>
@@ -739,7 +714,7 @@
                 <w:szCs w:val="24"/>
                 <w:lang w:eastAsia="es-CO"/>
               </w:rPr>
-              <w:t>hayan</w:t>
+              <w:t>valida</w:t>
             </w:r>
             <w:proofErr w:type="gramEnd"/>
             <w:r>
@@ -750,7 +725,7 @@
                 <w:szCs w:val="24"/>
                 <w:lang w:eastAsia="es-CO"/>
               </w:rPr>
-              <w:t xml:space="preserve"> propinas en las cuentas de las ventas de la jornada                                      </w:t>
+              <w:t xml:space="preserve"> que hayan propinas en las cuentas de las ventas de la jornada                                      </w:t>
             </w:r>
             <w:r>
               <w:rPr>
@@ -838,29 +813,7 @@
                 <w:szCs w:val="24"/>
                 <w:lang w:eastAsia="es-CO"/>
               </w:rPr>
-              <w:t xml:space="preserve"> El sistema calcula las propinas correspondientes a cada mesero </w:t>
-            </w:r>
-            <w:proofErr w:type="gramStart"/>
-            <w:r>
-              <w:rPr>
-                <w:rFonts w:ascii="Arial" w:eastAsia="Times New Roman" w:hAnsi="Arial" w:cs="Arial"/>
-                <w:color w:val="000000"/>
-                <w:sz w:val="24"/>
-                <w:szCs w:val="24"/>
-                <w:lang w:eastAsia="es-CO"/>
-              </w:rPr>
-              <w:t>de acuerdo a</w:t>
-            </w:r>
-            <w:proofErr w:type="gramEnd"/>
-            <w:r>
-              <w:rPr>
-                <w:rFonts w:ascii="Arial" w:eastAsia="Times New Roman" w:hAnsi="Arial" w:cs="Arial"/>
-                <w:color w:val="000000"/>
-                <w:sz w:val="24"/>
-                <w:szCs w:val="24"/>
-                <w:lang w:eastAsia="es-CO"/>
-              </w:rPr>
-              <w:t xml:space="preserve"> su porcentaje de trabajo en la jornada.                                                                                                           </w:t>
+              <w:t xml:space="preserve"> El sistema calcula las propinas correspondientes a cada mesero de acuerdo a su porcentaje de trabajo en la jornada.                                                                                                           </w:t>
             </w:r>
             <w:r>
               <w:rPr>
@@ -1171,6 +1124,7 @@
           </w:p>
         </w:tc>
       </w:tr>
+      <w:bookmarkEnd w:id="0"/>
     </w:tbl>
     <w:p/>
     <w:sectPr>
@@ -1184,7 +1138,7 @@
 </file>
 
 <file path=word/styles.xml><?xml version="1.0" encoding="utf-8"?>
-<w:styles xmlns:mc="http://schemas.openxmlformats.org/markup-compatibility/2006" xmlns:r="http://schemas.openxmlformats.org/officeDocument/2006/relationships" xmlns:w="http://schemas.openxmlformats.org/wordprocessingml/2006/main" xmlns:w14="http://schemas.microsoft.com/office/word/2010/wordml" xmlns:w15="http://schemas.microsoft.com/office/word/2012/wordml" xmlns:w16cex="http://schemas.microsoft.com/office/word/2018/wordml/cex" xmlns:w16cid="http://schemas.microsoft.com/office/word/2016/wordml/cid" xmlns:w16="http://schemas.microsoft.com/office/word/2018/wordml" xmlns:w16sdtdh="http://schemas.microsoft.com/office/word/2020/wordml/sdtdatahash" xmlns:w16se="http://schemas.microsoft.com/office/word/2015/wordml/symex" mc:Ignorable="w14 w15 w16se w16cid w16 w16cex w16sdtdh">
+<w:styles xmlns:mc="http://schemas.openxmlformats.org/markup-compatibility/2006" xmlns:r="http://schemas.openxmlformats.org/officeDocument/2006/relationships" xmlns:w="http://schemas.openxmlformats.org/wordprocessingml/2006/main" xmlns:w14="http://schemas.microsoft.com/office/word/2010/wordml" xmlns:w15="http://schemas.microsoft.com/office/word/2012/wordml" mc:Ignorable="w14 w15">
   <w:docDefaults>
     <w:rPrDefault>
       <w:rPr>
@@ -1200,7 +1154,7 @@
       </w:pPr>
     </w:pPrDefault>
   </w:docDefaults>
-  <w:latentStyles w:defLockedState="0" w:defUIPriority="99" w:defSemiHidden="0" w:defUnhideWhenUsed="0" w:defQFormat="0" w:count="376">
+  <w:latentStyles w:defLockedState="0" w:defUIPriority="99" w:defSemiHidden="0" w:defUnhideWhenUsed="0" w:defQFormat="0" w:count="371">
     <w:lsdException w:name="Normal" w:uiPriority="0" w:qFormat="1"/>
     <w:lsdException w:name="heading 1" w:uiPriority="9" w:qFormat="1"/>
     <w:lsdException w:name="heading 2" w:semiHidden="1" w:uiPriority="9" w:unhideWhenUsed="1" w:qFormat="1"/>
@@ -1572,11 +1526,6 @@
     <w:lsdException w:name="List Table 5 Dark Accent 6" w:uiPriority="50"/>
     <w:lsdException w:name="List Table 6 Colorful Accent 6" w:uiPriority="51"/>
     <w:lsdException w:name="List Table 7 Colorful Accent 6" w:uiPriority="52"/>
-    <w:lsdException w:name="Mention" w:semiHidden="1" w:unhideWhenUsed="1"/>
-    <w:lsdException w:name="Smart Hyperlink" w:semiHidden="1" w:unhideWhenUsed="1"/>
-    <w:lsdException w:name="Hashtag" w:semiHidden="1" w:unhideWhenUsed="1"/>
-    <w:lsdException w:name="Unresolved Mention" w:semiHidden="1" w:unhideWhenUsed="1"/>
-    <w:lsdException w:name="Smart Link" w:semiHidden="1" w:unhideWhenUsed="1"/>
   </w:latentStyles>
   <w:style w:type="paragraph" w:default="1" w:styleId="Normal">
     <w:name w:val="Normal"/>

</xml_diff>